<commit_message>
Actually update Jan 2025 flavor files
</commit_message>
<xml_diff>
--- a/example_problems/flavor_of_the_month/January 2025 Flavor LA-UR-24-33222.docx
+++ b/example_problems/flavor_of_the_month/January 2025 Flavor LA-UR-24-33222.docx
@@ -17,6 +17,10 @@
         <w:jc w:val="center"/>
         <w:rPr>
           <w:rFonts w:ascii="Calisto MT" w:hAnsi="Calisto MT"/>
+          <w:b/>
+          <w:color w:val="EB1C24"/>
+          <w:sz w:val="48"/>
+          <w:szCs w:val="48"/>
         </w:rPr>
       </w:pPr>
       <w:r>
@@ -94,9 +98,6 @@
         <w:t>Document LA-UR-24-</w:t>
       </w:r>
       <w:r>
-        <w:t xml:space="preserve"> </w:t>
-      </w:r>
-      <w:r>
         <w:rPr>
           <w:sz w:val="24"/>
           <w:szCs w:val="24"/>
@@ -210,6 +211,20 @@
           <w:sz w:val="24"/>
           <w:szCs w:val="24"/>
         </w:rPr>
+        <w:t>Subrata Chakraborty</w:t>
+      </w:r>
+      <w:r>
+        <w:rPr>
+          <w:sz w:val="24"/>
+          <w:szCs w:val="24"/>
+        </w:rPr>
+        <w:t xml:space="preserve">, </w:t>
+      </w:r>
+      <w:r>
+        <w:rPr>
+          <w:sz w:val="24"/>
+          <w:szCs w:val="24"/>
+        </w:rPr>
         <w:t>William Johnson</w:t>
       </w:r>
       <w:r>
@@ -224,28 +239,14 @@
           <w:sz w:val="24"/>
           <w:szCs w:val="24"/>
         </w:rPr>
-        <w:t xml:space="preserve">, </w:t>
-      </w:r>
-      <w:r>
-        <w:rPr>
-          <w:sz w:val="24"/>
-          <w:szCs w:val="24"/>
-        </w:rPr>
-        <w:t xml:space="preserve">and </w:t>
-      </w:r>
-      <w:r>
-        <w:rPr>
-          <w:sz w:val="24"/>
-          <w:szCs w:val="24"/>
-        </w:rPr>
-        <w:t>John Melin</w:t>
-      </w:r>
-      <w:r>
-        <w:rPr>
-          <w:sz w:val="24"/>
-          <w:szCs w:val="24"/>
-        </w:rPr>
-        <w:t>.</w:t>
+        <w:t>, John Melin</w:t>
+      </w:r>
+      <w:r>
+        <w:rPr>
+          <w:sz w:val="24"/>
+          <w:szCs w:val="24"/>
+        </w:rPr>
+        <w:t>, and Marc Ruch.</w:t>
       </w:r>
     </w:p>
     <w:p>
@@ -311,30 +312,28 @@
           <w:sz w:val="24"/>
           <w:szCs w:val="24"/>
         </w:rPr>
-        <w:t>This is the NSDD “Flavor of the Month” drill for January 2025. Difficulty level is 5/10. This exercise is focused on two emerging medical radionuclides</w:t>
-      </w:r>
-      <w:r>
-        <w:rPr>
-          <w:sz w:val="24"/>
-          <w:szCs w:val="24"/>
-        </w:rPr>
-        <w:t xml:space="preserve"> </w:t>
-      </w:r>
-      <w:proofErr w:type="gramStart"/>
-      <w:r>
-        <w:rPr>
-          <w:sz w:val="24"/>
-          <w:szCs w:val="24"/>
-        </w:rPr>
-        <w:t>and also</w:t>
-      </w:r>
-      <w:proofErr w:type="gramEnd"/>
-      <w:r>
-        <w:rPr>
-          <w:sz w:val="24"/>
-          <w:szCs w:val="24"/>
-        </w:rPr>
-        <w:t xml:space="preserve"> reinforces some technical concepts from previous drills.</w:t>
+        <w:t xml:space="preserve">This is the NSDD “Flavor of the Month” drill for January 2025. Difficulty level is </w:t>
+      </w:r>
+      <w:r>
+        <w:rPr>
+          <w:sz w:val="24"/>
+          <w:szCs w:val="24"/>
+        </w:rPr>
+        <w:t>4</w:t>
+      </w:r>
+      <w:r>
+        <w:rPr>
+          <w:sz w:val="24"/>
+          <w:szCs w:val="24"/>
+        </w:rPr>
+        <w:t>/10. This exercise is focused on two emerging medical radionuclides</w:t>
+      </w:r>
+      <w:r>
+        <w:rPr>
+          <w:sz w:val="24"/>
+          <w:szCs w:val="24"/>
+        </w:rPr>
+        <w:t xml:space="preserve"> and reinforces some technical concepts from previous drills.</w:t>
       </w:r>
       <w:r>
         <w:rPr>
@@ -356,66 +355,7 @@
           <w:sz w:val="24"/>
           <w:szCs w:val="24"/>
         </w:rPr>
-        <w:t xml:space="preserve">The electronic spectra have been provided in CHN </w:t>
-      </w:r>
-      <w:r>
-        <w:rPr>
-          <w:sz w:val="24"/>
-          <w:szCs w:val="24"/>
-        </w:rPr>
-        <w:t xml:space="preserve">and CNF </w:t>
-      </w:r>
-      <w:r>
-        <w:rPr>
-          <w:sz w:val="24"/>
-          <w:szCs w:val="24"/>
-        </w:rPr>
-        <w:t>format and</w:t>
-      </w:r>
-      <w:r>
-        <w:rPr>
-          <w:sz w:val="24"/>
-          <w:szCs w:val="24"/>
-        </w:rPr>
-        <w:t xml:space="preserve"> will</w:t>
-      </w:r>
-      <w:r>
-        <w:rPr>
-          <w:sz w:val="24"/>
-          <w:szCs w:val="24"/>
-        </w:rPr>
-        <w:t xml:space="preserve"> be useful to answer some of these questions.</w:t>
-      </w:r>
-      <w:r>
-        <w:rPr>
-          <w:sz w:val="24"/>
-          <w:szCs w:val="24"/>
-        </w:rPr>
-        <w:t xml:space="preserve"> </w:t>
-      </w:r>
-      <w:r>
-        <w:rPr>
-          <w:sz w:val="24"/>
-          <w:szCs w:val="24"/>
-        </w:rPr>
-        <w:t xml:space="preserve">If you need a different format, send a request to </w:t>
-      </w:r>
-      <w:hyperlink r:id="rId8" w:history="1">
-        <w:r>
-          <w:rPr>
-            <w:rStyle w:val="Hyperlink"/>
-            <w:sz w:val="24"/>
-            <w:szCs w:val="24"/>
-          </w:rPr>
-          <w:t>mercer@LANL.gov</w:t>
-        </w:r>
-      </w:hyperlink>
-      <w:r>
-        <w:rPr>
-          <w:sz w:val="24"/>
-          <w:szCs w:val="24"/>
-        </w:rPr>
-        <w:t>.</w:t>
+        <w:t>Electronic spectra have been provided in CHN and CNF format and will be useful to answer some of these questions.  You may also download the spectra at https://sandialabs.github.io/InterSpec/example_problems/flavor_of_the_month/</w:t>
       </w:r>
     </w:p>
     <w:p>
@@ -641,9 +581,15 @@
           <w:sz w:val="24"/>
           <w:szCs w:val="24"/>
         </w:rPr>
-        <w:t xml:space="preserve">Ra-224 </w:t>
-      </w:r>
-      <w:proofErr w:type="spellStart"/>
+        <w:t>Ra-224 Shipment</w:t>
+      </w:r>
+      <w:r>
+        <w:rPr>
+          <w:sz w:val="24"/>
+          <w:szCs w:val="24"/>
+        </w:rPr>
+        <w:t>, shown here, was collected 30 cm from a 17-MBq Ra-224 source that was observed at a Customs port of entry. A background spectrum is also available</w:t>
+      </w:r>
       <w:r>
         <w:rPr>
           <w:i/>
@@ -651,7 +597,29 @@
           <w:sz w:val="24"/>
           <w:szCs w:val="24"/>
         </w:rPr>
-        <w:t>Shipment.CHN</w:t>
+        <w:t>.</w:t>
+      </w:r>
+      <w:r>
+        <w:rPr>
+          <w:sz w:val="24"/>
+          <w:szCs w:val="24"/>
+        </w:rPr>
+        <w:t xml:space="preserve"> </w:t>
+      </w:r>
+      <w:r>
+        <w:rPr>
+          <w:sz w:val="24"/>
+          <w:szCs w:val="24"/>
+        </w:rPr>
+        <w:t xml:space="preserve">The detector was a sodium iodide </w:t>
+      </w:r>
+      <w:proofErr w:type="spellStart"/>
+      <w:r>
+        <w:rPr>
+          <w:sz w:val="24"/>
+          <w:szCs w:val="24"/>
+        </w:rPr>
+        <w:t>RadSeeker</w:t>
       </w:r>
       <w:proofErr w:type="spellEnd"/>
       <w:r>
@@ -659,79 +627,14 @@
           <w:sz w:val="24"/>
           <w:szCs w:val="24"/>
         </w:rPr>
-        <w:t>, shown here, was collected 30 cm from a 17</w:t>
-      </w:r>
-      <w:r>
-        <w:rPr>
-          <w:sz w:val="24"/>
-          <w:szCs w:val="24"/>
-        </w:rPr>
-        <w:t>-</w:t>
-      </w:r>
-      <w:r>
-        <w:rPr>
-          <w:sz w:val="24"/>
-          <w:szCs w:val="24"/>
-        </w:rPr>
-        <w:t xml:space="preserve">MBq Ra-224 source observed at a Customs port. </w:t>
-      </w:r>
-      <w:r>
-        <w:rPr>
-          <w:sz w:val="24"/>
-          <w:szCs w:val="24"/>
-        </w:rPr>
-        <w:t xml:space="preserve">A background spectrum is also available. </w:t>
-      </w:r>
-      <w:r>
-        <w:rPr>
-          <w:sz w:val="24"/>
-          <w:szCs w:val="24"/>
-        </w:rPr>
-        <w:t xml:space="preserve">The detector </w:t>
-      </w:r>
-      <w:r>
-        <w:rPr>
-          <w:sz w:val="24"/>
-          <w:szCs w:val="24"/>
-        </w:rPr>
-        <w:t>was</w:t>
-      </w:r>
-      <w:r>
-        <w:rPr>
-          <w:sz w:val="24"/>
-          <w:szCs w:val="24"/>
-        </w:rPr>
-        <w:t xml:space="preserve"> </w:t>
-      </w:r>
-      <w:r>
-        <w:rPr>
-          <w:sz w:val="24"/>
-          <w:szCs w:val="24"/>
-        </w:rPr>
-        <w:t xml:space="preserve">a sodium iodide </w:t>
-      </w:r>
-      <w:proofErr w:type="spellStart"/>
-      <w:r>
-        <w:rPr>
-          <w:sz w:val="24"/>
-          <w:szCs w:val="24"/>
-        </w:rPr>
-        <w:t>RadSeeker</w:t>
-      </w:r>
-      <w:proofErr w:type="spellEnd"/>
-      <w:r>
-        <w:rPr>
-          <w:sz w:val="24"/>
-          <w:szCs w:val="24"/>
-        </w:rPr>
-        <w:t xml:space="preserve"> CS</w:t>
-      </w:r>
-      <w:r>
-        <w:rPr>
-          <w:sz w:val="24"/>
-          <w:szCs w:val="24"/>
-        </w:rPr>
-        <w:t xml:space="preserve"> with a built-in Na-22 energy calibration source.</w:t>
+        <w:t xml:space="preserve"> CS with a built-in Na-22 energy calibration source</w:t>
+      </w:r>
+      <w:r>
+        <w:rPr>
+          <w:sz w:val="24"/>
+          <w:szCs w:val="24"/>
+        </w:rPr>
+        <w:t>.</w:t>
       </w:r>
     </w:p>
     <w:p>
@@ -743,21 +646,161 @@
       </w:pPr>
       <w:r>
         <w:rPr>
+          <w:b/>
+          <w:bCs/>
+          <w:sz w:val="24"/>
+          <w:szCs w:val="24"/>
+        </w:rPr>
+        <w:t xml:space="preserve">Which of the following </w:t>
+      </w:r>
+      <w:r>
+        <w:rPr>
+          <w:b/>
+          <w:bCs/>
+          <w:sz w:val="24"/>
+          <w:szCs w:val="24"/>
+        </w:rPr>
+        <w:t>gamma</w:t>
+      </w:r>
+      <w:r>
+        <w:rPr>
+          <w:b/>
+          <w:bCs/>
+          <w:sz w:val="24"/>
+          <w:szCs w:val="24"/>
+        </w:rPr>
+        <w:t xml:space="preserve"> </w:t>
+      </w:r>
+      <w:r>
+        <w:rPr>
+          <w:b/>
+          <w:bCs/>
+          <w:sz w:val="24"/>
+          <w:szCs w:val="24"/>
+        </w:rPr>
+        <w:t>ray</w:t>
+      </w:r>
+      <w:r>
+        <w:rPr>
+          <w:b/>
+          <w:bCs/>
+          <w:sz w:val="24"/>
+          <w:szCs w:val="24"/>
+        </w:rPr>
+        <w:t xml:space="preserve"> energies are NOT</w:t>
+      </w:r>
+      <w:r>
+        <w:rPr>
+          <w:b/>
+          <w:bCs/>
+          <w:sz w:val="24"/>
+          <w:szCs w:val="24"/>
+        </w:rPr>
+        <w:t xml:space="preserve"> </w:t>
+      </w:r>
+      <w:r>
+        <w:rPr>
+          <w:b/>
+          <w:bCs/>
+          <w:sz w:val="24"/>
+          <w:szCs w:val="24"/>
+        </w:rPr>
+        <w:t>associated with</w:t>
+      </w:r>
+      <w:r>
+        <w:rPr>
+          <w:b/>
+          <w:bCs/>
+          <w:sz w:val="24"/>
+          <w:szCs w:val="24"/>
+        </w:rPr>
+        <w:t xml:space="preserve"> Ra-224 or one of its decay products?</w:t>
+      </w:r>
+      <w:r>
+        <w:rPr>
+          <w:b/>
+          <w:bCs/>
+          <w:sz w:val="24"/>
+          <w:szCs w:val="24"/>
+        </w:rPr>
+        <w:t xml:space="preserve"> </w:t>
+      </w:r>
+      <w:r>
+        <w:rPr>
+          <w:b/>
+          <w:bCs/>
+          <w:sz w:val="24"/>
+          <w:szCs w:val="24"/>
+        </w:rPr>
+        <w:t>Please c</w:t>
+      </w:r>
+      <w:r>
+        <w:rPr>
+          <w:b/>
+          <w:bCs/>
+          <w:sz w:val="24"/>
+          <w:szCs w:val="24"/>
+        </w:rPr>
+        <w:t xml:space="preserve">hoose </w:t>
+      </w:r>
+      <w:r>
+        <w:rPr>
+          <w:b/>
+          <w:bCs/>
+          <w:sz w:val="24"/>
+          <w:szCs w:val="24"/>
+        </w:rPr>
+        <w:t>2</w:t>
+      </w:r>
+      <w:r>
+        <w:rPr>
+          <w:b/>
+          <w:bCs/>
+          <w:sz w:val="24"/>
+          <w:szCs w:val="24"/>
+        </w:rPr>
+        <w:t xml:space="preserve"> answers</w:t>
+      </w:r>
+      <w:r>
+        <w:rPr>
+          <w:b/>
+          <w:bCs/>
+          <w:sz w:val="24"/>
+          <w:szCs w:val="24"/>
+        </w:rPr>
+        <w:t>.</w:t>
+      </w:r>
+    </w:p>
+    <w:p>
+      <w:pPr>
+        <w:pStyle w:val="ListParagraph"/>
+        <w:numPr>
+          <w:ilvl w:val="0"/>
+          <w:numId w:val="31"/>
+        </w:numPr>
+        <w:rPr>
+          <w:color w:val="000000" w:themeColor="text1"/>
+          <w:sz w:val="24"/>
+          <w:szCs w:val="24"/>
+        </w:rPr>
+      </w:pPr>
+      <w:r>
+        <w:rPr>
           <w:noProof/>
           <w:color w:val="000000" w:themeColor="text1"/>
           <w:sz w:val="24"/>
           <w:szCs w:val="24"/>
         </w:rPr>
         <w:drawing>
-          <wp:anchor distT="0" distB="0" distL="114300" distR="114300" simplePos="0" relativeHeight="251659264" behindDoc="0" locked="0" layoutInCell="1" allowOverlap="1" wp14:anchorId="43DE585A" wp14:editId="74A78BE7">
+          <wp:anchor distT="0" distB="0" distL="114300" distR="114300" simplePos="0" relativeHeight="251659264" behindDoc="0" locked="0" layoutInCell="1" allowOverlap="1" wp14:anchorId="43DE585A" wp14:editId="49763302">
             <wp:simplePos x="0" y="0"/>
             <wp:positionH relativeFrom="margin">
               <wp:align>right</wp:align>
             </wp:positionH>
             <wp:positionV relativeFrom="paragraph">
-              <wp:posOffset>467042</wp:posOffset>
+              <wp:posOffset>35650</wp:posOffset>
             </wp:positionV>
-            <wp:extent cx="2971800" cy="1837944"/>
+            <wp:extent cx="2971800" cy="1837690"/>
             <wp:effectExtent l="0" t="0" r="0" b="0"/>
             <wp:wrapSquare wrapText="bothSides"/>
             <wp:docPr id="1186507864" name="Picture 3"/>
@@ -774,7 +817,7 @@
                     </pic:cNvPicPr>
                   </pic:nvPicPr>
                   <pic:blipFill>
-                    <a:blip r:embed="rId9" cstate="print">
+                    <a:blip r:embed="rId8" cstate="print">
                       <a:extLst>
                         <a:ext uri="{28A0092B-C50C-407E-A947-70E740481C1C}">
                           <a14:useLocalDpi xmlns:a14="http://schemas.microsoft.com/office/drawing/2010/main" val="0"/>
@@ -789,7 +832,7 @@
                   <pic:spPr bwMode="auto">
                     <a:xfrm>
                       <a:off x="0" y="0"/>
-                      <a:ext cx="2971800" cy="1837944"/>
+                      <a:ext cx="2971800" cy="1837690"/>
                     </a:xfrm>
                     <a:prstGeom prst="rect">
                       <a:avLst/>
@@ -813,120 +856,19 @@
       </w:r>
       <w:r>
         <w:rPr>
-          <w:b/>
-          <w:bCs/>
-          <w:sz w:val="24"/>
-          <w:szCs w:val="24"/>
-        </w:rPr>
-        <w:t xml:space="preserve">Which of the following </w:t>
-      </w:r>
-      <w:r>
-        <w:rPr>
-          <w:b/>
-          <w:bCs/>
-          <w:sz w:val="24"/>
-          <w:szCs w:val="24"/>
-        </w:rPr>
-        <w:t>gamma</w:t>
-      </w:r>
-      <w:r>
-        <w:rPr>
-          <w:b/>
-          <w:bCs/>
-          <w:sz w:val="24"/>
-          <w:szCs w:val="24"/>
-        </w:rPr>
-        <w:t xml:space="preserve"> </w:t>
-      </w:r>
-      <w:r>
-        <w:rPr>
-          <w:b/>
-          <w:bCs/>
-          <w:sz w:val="24"/>
-          <w:szCs w:val="24"/>
-        </w:rPr>
-        <w:t>ray</w:t>
-      </w:r>
-      <w:r>
-        <w:rPr>
-          <w:b/>
-          <w:bCs/>
-          <w:sz w:val="24"/>
-          <w:szCs w:val="24"/>
-        </w:rPr>
-        <w:t xml:space="preserve"> energies are NOT</w:t>
-      </w:r>
-      <w:r>
-        <w:rPr>
-          <w:b/>
-          <w:bCs/>
-          <w:sz w:val="24"/>
-          <w:szCs w:val="24"/>
-        </w:rPr>
-        <w:t xml:space="preserve"> </w:t>
-      </w:r>
-      <w:r>
-        <w:rPr>
-          <w:b/>
-          <w:bCs/>
-          <w:sz w:val="24"/>
-          <w:szCs w:val="24"/>
-        </w:rPr>
-        <w:t>associated with</w:t>
-      </w:r>
-      <w:r>
-        <w:rPr>
-          <w:b/>
-          <w:bCs/>
-          <w:sz w:val="24"/>
-          <w:szCs w:val="24"/>
-        </w:rPr>
-        <w:t xml:space="preserve"> Ra-224 or one of its decay products?</w:t>
-      </w:r>
-      <w:r>
-        <w:rPr>
-          <w:b/>
-          <w:bCs/>
-          <w:sz w:val="24"/>
-          <w:szCs w:val="24"/>
-        </w:rPr>
-        <w:t xml:space="preserve"> </w:t>
-      </w:r>
-      <w:r>
-        <w:rPr>
-          <w:b/>
-          <w:bCs/>
-          <w:sz w:val="24"/>
-          <w:szCs w:val="24"/>
-        </w:rPr>
-        <w:t xml:space="preserve">Choose </w:t>
-      </w:r>
-      <w:r>
-        <w:rPr>
-          <w:b/>
-          <w:bCs/>
-          <w:sz w:val="24"/>
-          <w:szCs w:val="24"/>
-        </w:rPr>
-        <w:t>2</w:t>
-      </w:r>
-      <w:r>
-        <w:rPr>
-          <w:b/>
-          <w:bCs/>
-          <w:sz w:val="24"/>
-          <w:szCs w:val="24"/>
-        </w:rPr>
-        <w:t xml:space="preserve"> answers</w:t>
-      </w:r>
-      <w:r>
-        <w:rPr>
-          <w:b/>
-          <w:bCs/>
-          <w:sz w:val="24"/>
-          <w:szCs w:val="24"/>
-        </w:rPr>
-        <w:t>.</w:t>
+          <w:color w:val="000000" w:themeColor="text1"/>
+          <w:sz w:val="24"/>
+          <w:szCs w:val="24"/>
+        </w:rPr>
+        <w:t>23</w:t>
+      </w:r>
+      <w:r>
+        <w:rPr>
+          <w:color w:val="000000" w:themeColor="text1"/>
+          <w:sz w:val="24"/>
+          <w:szCs w:val="24"/>
+        </w:rPr>
+        <w:t>8.6 keV</w:t>
       </w:r>
     </w:p>
     <w:p>
@@ -948,15 +890,7 @@
           <w:sz w:val="24"/>
           <w:szCs w:val="24"/>
         </w:rPr>
-        <w:t>23</w:t>
-      </w:r>
-      <w:r>
-        <w:rPr>
-          <w:color w:val="000000" w:themeColor="text1"/>
-          <w:sz w:val="24"/>
-          <w:szCs w:val="24"/>
-        </w:rPr>
-        <w:t>8.6 keV</w:t>
+        <w:t>241.0 keV</w:t>
       </w:r>
     </w:p>
     <w:p>
@@ -978,7 +912,15 @@
           <w:sz w:val="24"/>
           <w:szCs w:val="24"/>
         </w:rPr>
-        <w:t>241.0 keV</w:t>
+        <w:t>277.</w:t>
+      </w:r>
+      <w:r>
+        <w:rPr>
+          <w:color w:val="000000" w:themeColor="text1"/>
+          <w:sz w:val="24"/>
+          <w:szCs w:val="24"/>
+        </w:rPr>
+        <w:t>4 keV</w:t>
       </w:r>
     </w:p>
     <w:p>
@@ -1000,7 +942,7 @@
           <w:sz w:val="24"/>
           <w:szCs w:val="24"/>
         </w:rPr>
-        <w:t>277.</w:t>
+        <w:t>300.1</w:t>
       </w:r>
       <w:r>
         <w:rPr>
@@ -1008,7 +950,7 @@
           <w:sz w:val="24"/>
           <w:szCs w:val="24"/>
         </w:rPr>
-        <w:t>4 keV</w:t>
+        <w:t xml:space="preserve"> keV</w:t>
       </w:r>
     </w:p>
     <w:p>
@@ -1030,15 +972,7 @@
           <w:sz w:val="24"/>
           <w:szCs w:val="24"/>
         </w:rPr>
-        <w:t>300.1</w:t>
-      </w:r>
-      <w:r>
-        <w:rPr>
-          <w:color w:val="000000" w:themeColor="text1"/>
-          <w:sz w:val="24"/>
-          <w:szCs w:val="24"/>
-        </w:rPr>
-        <w:t xml:space="preserve"> keV</w:t>
+        <w:t>510.8 keV</w:t>
       </w:r>
     </w:p>
     <w:p>
@@ -1060,7 +994,7 @@
           <w:sz w:val="24"/>
           <w:szCs w:val="24"/>
         </w:rPr>
-        <w:t>510.8 keV</w:t>
+        <w:t>511.0 keV</w:t>
       </w:r>
     </w:p>
     <w:p>
@@ -1082,7 +1016,7 @@
           <w:sz w:val="24"/>
           <w:szCs w:val="24"/>
         </w:rPr>
-        <w:t>511.0 keV</w:t>
+        <w:t>583.2 keV</w:t>
       </w:r>
     </w:p>
     <w:p>
@@ -1104,7 +1038,7 @@
           <w:sz w:val="24"/>
           <w:szCs w:val="24"/>
         </w:rPr>
-        <w:t>583.2 keV</w:t>
+        <w:t>727.3 keV</w:t>
       </w:r>
     </w:p>
     <w:p>
@@ -1126,7 +1060,7 @@
           <w:sz w:val="24"/>
           <w:szCs w:val="24"/>
         </w:rPr>
-        <w:t>727.3 keV</w:t>
+        <w:t>860.6 keV</w:t>
       </w:r>
     </w:p>
     <w:p>
@@ -1148,29 +1082,22 @@
           <w:sz w:val="24"/>
           <w:szCs w:val="24"/>
         </w:rPr>
-        <w:t>860.6 keV</w:t>
+        <w:t>911.2 keV</w:t>
       </w:r>
     </w:p>
     <w:p>
       <w:pPr>
-        <w:pStyle w:val="ListParagraph"/>
-        <w:numPr>
-          <w:ilvl w:val="0"/>
-          <w:numId w:val="31"/>
-        </w:numPr>
-        <w:rPr>
-          <w:color w:val="000000" w:themeColor="text1"/>
-          <w:sz w:val="24"/>
-          <w:szCs w:val="24"/>
-        </w:rPr>
-      </w:pPr>
-      <w:r>
-        <w:rPr>
-          <w:color w:val="000000" w:themeColor="text1"/>
-          <w:sz w:val="24"/>
-          <w:szCs w:val="24"/>
-        </w:rPr>
-        <w:t>911.2 keV</w:t>
+        <w:rPr>
+          <w:sz w:val="24"/>
+          <w:szCs w:val="24"/>
+        </w:rPr>
+      </w:pPr>
+      <w:r>
+        <w:rPr>
+          <w:sz w:val="24"/>
+          <w:szCs w:val="24"/>
+        </w:rPr>
+        <w:br w:type="page"/>
       </w:r>
     </w:p>
     <w:p>
@@ -1185,21 +1112,6 @@
           <w:sz w:val="24"/>
           <w:szCs w:val="24"/>
         </w:rPr>
-        <w:br w:type="page"/>
-      </w:r>
-    </w:p>
-    <w:p>
-      <w:pPr>
-        <w:rPr>
-          <w:sz w:val="24"/>
-          <w:szCs w:val="24"/>
-        </w:rPr>
-      </w:pPr>
-      <w:r>
-        <w:rPr>
-          <w:sz w:val="24"/>
-          <w:szCs w:val="24"/>
-        </w:rPr>
         <w:lastRenderedPageBreak/>
         <w:t>Question 3:</w:t>
       </w:r>
@@ -1228,7 +1140,6 @@
         </w:rPr>
         <w:t xml:space="preserve">Unshielded </w:t>
       </w:r>
-      <w:proofErr w:type="spellStart"/>
       <w:r>
         <w:rPr>
           <w:i/>
@@ -1238,16 +1149,6 @@
         </w:rPr>
         <w:t>HPGe</w:t>
       </w:r>
-      <w:r>
-        <w:rPr>
-          <w:i/>
-          <w:iCs/>
-          <w:sz w:val="24"/>
-          <w:szCs w:val="24"/>
-        </w:rPr>
-        <w:t>.CHN</w:t>
-      </w:r>
-      <w:proofErr w:type="spellEnd"/>
       <w:r>
         <w:rPr>
           <w:sz w:val="24"/>
@@ -1309,7 +1210,7 @@
                     </pic:cNvPicPr>
                   </pic:nvPicPr>
                   <pic:blipFill>
-                    <a:blip r:embed="rId10" cstate="print">
+                    <a:blip r:embed="rId9" cstate="print">
                       <a:extLst>
                         <a:ext uri="{28A0092B-C50C-407E-A947-70E740481C1C}">
                           <a14:useLocalDpi xmlns:a14="http://schemas.microsoft.com/office/drawing/2010/main" val="0"/>
@@ -1606,19 +1507,8 @@
           <w:sz w:val="24"/>
           <w:szCs w:val="24"/>
         </w:rPr>
-        <w:t xml:space="preserve">SPECT </w:t>
-      </w:r>
-      <w:proofErr w:type="spellStart"/>
-      <w:r>
-        <w:rPr>
-          <w:i/>
-          <w:iCs/>
-          <w:sz w:val="24"/>
-          <w:szCs w:val="24"/>
-        </w:rPr>
-        <w:t>Shipment.CHN</w:t>
-      </w:r>
-      <w:proofErr w:type="spellEnd"/>
+        <w:t>SPECT Shipment</w:t>
+      </w:r>
       <w:r>
         <w:rPr>
           <w:sz w:val="24"/>
@@ -1693,23 +1583,25 @@
       </w:pPr>
       <w:r>
         <w:rPr>
+          <w:b/>
+          <w:bCs/>
           <w:noProof/>
           <w:sz w:val="24"/>
           <w:szCs w:val="24"/>
         </w:rPr>
         <w:drawing>
-          <wp:anchor distT="0" distB="0" distL="114300" distR="114300" simplePos="0" relativeHeight="251661312" behindDoc="0" locked="0" layoutInCell="1" allowOverlap="1" wp14:anchorId="1A8170CC" wp14:editId="32AD4451">
+          <wp:anchor distT="0" distB="0" distL="114300" distR="114300" simplePos="0" relativeHeight="251671552" behindDoc="0" locked="0" layoutInCell="1" allowOverlap="1" wp14:anchorId="47901448" wp14:editId="34935CF9">
             <wp:simplePos x="0" y="0"/>
             <wp:positionH relativeFrom="margin">
               <wp:align>right</wp:align>
             </wp:positionH>
             <wp:positionV relativeFrom="paragraph">
-              <wp:posOffset>7620</wp:posOffset>
+              <wp:posOffset>18234</wp:posOffset>
             </wp:positionV>
-            <wp:extent cx="2971800" cy="1837690"/>
+            <wp:extent cx="2971800" cy="1892808"/>
             <wp:effectExtent l="0" t="0" r="0" b="0"/>
             <wp:wrapSquare wrapText="bothSides"/>
-            <wp:docPr id="1502662978" name="Picture 4" descr="Chart, line chart&#10;&#10;Description automatically generated"/>
+            <wp:docPr id="754861184" name="Picture 1"/>
             <wp:cNvGraphicFramePr>
               <a:graphicFrameLocks xmlns:a="http://schemas.openxmlformats.org/drawingml/2006/main" noChangeAspect="1"/>
             </wp:cNvGraphicFramePr>
@@ -1717,13 +1609,13 @@
               <a:graphicData uri="http://schemas.openxmlformats.org/drawingml/2006/picture">
                 <pic:pic xmlns:pic="http://schemas.openxmlformats.org/drawingml/2006/picture">
                   <pic:nvPicPr>
-                    <pic:cNvPr id="1502662978" name="Picture 4" descr="Chart, line chart&#10;&#10;Description automatically generated"/>
+                    <pic:cNvPr id="0" name="Picture 1"/>
                     <pic:cNvPicPr>
                       <a:picLocks noChangeAspect="1" noChangeArrowheads="1"/>
                     </pic:cNvPicPr>
                   </pic:nvPicPr>
                   <pic:blipFill>
-                    <a:blip r:embed="rId11" cstate="print">
+                    <a:blip r:embed="rId10" cstate="print">
                       <a:extLst>
                         <a:ext uri="{28A0092B-C50C-407E-A947-70E740481C1C}">
                           <a14:useLocalDpi xmlns:a14="http://schemas.microsoft.com/office/drawing/2010/main" val="0"/>
@@ -1738,12 +1630,15 @@
                   <pic:spPr bwMode="auto">
                     <a:xfrm>
                       <a:off x="0" y="0"/>
-                      <a:ext cx="2971800" cy="1837690"/>
+                      <a:ext cx="2971800" cy="1892808"/>
                     </a:xfrm>
                     <a:prstGeom prst="rect">
                       <a:avLst/>
                     </a:prstGeom>
                     <a:noFill/>
+                    <a:ln>
+                      <a:noFill/>
+                    </a:ln>
                   </pic:spPr>
                 </pic:pic>
               </a:graphicData>
@@ -1926,28 +1821,8 @@
           <w:sz w:val="24"/>
           <w:szCs w:val="24"/>
         </w:rPr>
-        <w:t xml:space="preserve">Another SPECT </w:t>
-      </w:r>
-      <w:proofErr w:type="spellStart"/>
-      <w:r>
-        <w:rPr>
-          <w:i/>
-          <w:iCs/>
-          <w:sz w:val="24"/>
-          <w:szCs w:val="24"/>
-        </w:rPr>
-        <w:t>Spectrum.C</w:t>
-      </w:r>
-      <w:r>
-        <w:rPr>
-          <w:i/>
-          <w:iCs/>
-          <w:sz w:val="24"/>
-          <w:szCs w:val="24"/>
-        </w:rPr>
-        <w:t>HN</w:t>
-      </w:r>
-      <w:proofErr w:type="spellEnd"/>
+        <w:t>Another SPECT Spectrum</w:t>
+      </w:r>
       <w:r>
         <w:rPr>
           <w:sz w:val="24"/>
@@ -2005,7 +1880,7 @@
                     </pic:cNvPicPr>
                   </pic:nvPicPr>
                   <pic:blipFill>
-                    <a:blip r:embed="rId12" cstate="print">
+                    <a:blip r:embed="rId11" cstate="print">
                       <a:extLst>
                         <a:ext uri="{28A0092B-C50C-407E-A947-70E740481C1C}">
                           <a14:useLocalDpi xmlns:a14="http://schemas.microsoft.com/office/drawing/2010/main" val="0"/>
@@ -2139,28 +2014,8 @@
           <w:sz w:val="24"/>
           <w:szCs w:val="24"/>
         </w:rPr>
-        <w:t xml:space="preserve">Another SPECT </w:t>
-      </w:r>
-      <w:proofErr w:type="spellStart"/>
-      <w:r>
-        <w:rPr>
-          <w:i/>
-          <w:iCs/>
-          <w:sz w:val="24"/>
-          <w:szCs w:val="24"/>
-        </w:rPr>
-        <w:t>Spectrum.C</w:t>
-      </w:r>
-      <w:r>
-        <w:rPr>
-          <w:i/>
-          <w:iCs/>
-          <w:sz w:val="24"/>
-          <w:szCs w:val="24"/>
-        </w:rPr>
-        <w:t>HN</w:t>
-      </w:r>
-      <w:proofErr w:type="spellEnd"/>
+        <w:t>Another SPECT Spectrum</w:t>
+      </w:r>
       <w:r>
         <w:rPr>
           <w:i/>
@@ -2210,7 +2065,7 @@
                     </pic:cNvPicPr>
                   </pic:nvPicPr>
                   <pic:blipFill>
-                    <a:blip r:embed="rId13" cstate="print">
+                    <a:blip r:embed="rId12" cstate="print">
                       <a:extLst>
                         <a:ext uri="{28A0092B-C50C-407E-A947-70E740481C1C}">
                           <a14:useLocalDpi xmlns:a14="http://schemas.microsoft.com/office/drawing/2010/main" val="0"/>
@@ -2254,7 +2109,7 @@
           <w:sz w:val="24"/>
           <w:szCs w:val="24"/>
         </w:rPr>
-        <w:t>Wh</w:t>
+        <w:t>w</w:t>
       </w:r>
       <w:r>
         <w:rPr>
@@ -2263,7 +2118,7 @@
           <w:sz w:val="24"/>
           <w:szCs w:val="24"/>
         </w:rPr>
-        <w:t>ich</w:t>
+        <w:t>h</w:t>
       </w:r>
       <w:r>
         <w:rPr>
@@ -2272,7 +2127,7 @@
           <w:sz w:val="24"/>
           <w:szCs w:val="24"/>
         </w:rPr>
-        <w:t xml:space="preserve"> </w:t>
+        <w:t>ich</w:t>
       </w:r>
       <w:r>
         <w:rPr>
@@ -2281,7 +2136,7 @@
           <w:sz w:val="24"/>
           <w:szCs w:val="24"/>
         </w:rPr>
-        <w:t xml:space="preserve">phenomena contribute to the </w:t>
+        <w:t xml:space="preserve"> </w:t>
       </w:r>
       <w:r>
         <w:rPr>
@@ -2290,7 +2145,7 @@
           <w:sz w:val="24"/>
           <w:szCs w:val="24"/>
         </w:rPr>
-        <w:t xml:space="preserve">broad </w:t>
+        <w:t xml:space="preserve">phenomena contribute </w:t>
       </w:r>
       <w:r>
         <w:rPr>
@@ -2299,7 +2154,7 @@
           <w:sz w:val="24"/>
           <w:szCs w:val="24"/>
         </w:rPr>
-        <w:t>artifact appearing near 140 keV</w:t>
+        <w:t xml:space="preserve">counts </w:t>
       </w:r>
       <w:r>
         <w:rPr>
@@ -2308,6 +2163,33 @@
           <w:sz w:val="24"/>
           <w:szCs w:val="24"/>
         </w:rPr>
+        <w:t xml:space="preserve">to the </w:t>
+      </w:r>
+      <w:r>
+        <w:rPr>
+          <w:b/>
+          <w:bCs/>
+          <w:sz w:val="24"/>
+          <w:szCs w:val="24"/>
+        </w:rPr>
+        <w:t xml:space="preserve">broad </w:t>
+      </w:r>
+      <w:r>
+        <w:rPr>
+          <w:b/>
+          <w:bCs/>
+          <w:sz w:val="24"/>
+          <w:szCs w:val="24"/>
+        </w:rPr>
+        <w:t>artifact appearing near 140 keV</w:t>
+      </w:r>
+      <w:r>
+        <w:rPr>
+          <w:b/>
+          <w:bCs/>
+          <w:sz w:val="24"/>
+          <w:szCs w:val="24"/>
+        </w:rPr>
         <w:t>?</w:t>
       </w:r>
       <w:r>
@@ -2317,14 +2199,20 @@
         </w:rPr>
         <w:t xml:space="preserve"> </w:t>
       </w:r>
-    </w:p>
-    <w:p>
-      <w:pPr>
-        <w:rPr>
-          <w:sz w:val="24"/>
-          <w:szCs w:val="24"/>
-        </w:rPr>
-      </w:pPr>
+      <w:r>
+        <w:rPr>
+          <w:sz w:val="24"/>
+          <w:szCs w:val="24"/>
+        </w:rPr>
+        <w:br/>
+      </w:r>
+      <w:r>
+        <w:rPr>
+          <w:sz w:val="24"/>
+          <w:szCs w:val="24"/>
+        </w:rPr>
+        <w:br/>
+      </w:r>
       <w:r>
         <w:rPr>
           <w:sz w:val="24"/>
@@ -2476,7 +2364,21 @@
           <w:sz w:val="24"/>
           <w:szCs w:val="24"/>
         </w:rPr>
-        <w:t>Sum peaks from the X-rays near 70 keV</w:t>
+        <w:t xml:space="preserve">Sum peaks from the </w:t>
+      </w:r>
+      <w:r>
+        <w:rPr>
+          <w:sz w:val="24"/>
+          <w:szCs w:val="24"/>
+        </w:rPr>
+        <w:t xml:space="preserve">Tl </w:t>
+      </w:r>
+      <w:r>
+        <w:rPr>
+          <w:sz w:val="24"/>
+          <w:szCs w:val="24"/>
+        </w:rPr>
+        <w:t>X-rays near 70 keV</w:t>
       </w:r>
     </w:p>
     <w:p>
@@ -2534,28 +2436,8 @@
           <w:sz w:val="24"/>
           <w:szCs w:val="24"/>
         </w:rPr>
-        <w:t xml:space="preserve">Another SPECT </w:t>
-      </w:r>
-      <w:proofErr w:type="spellStart"/>
-      <w:r>
-        <w:rPr>
-          <w:i/>
-          <w:iCs/>
-          <w:sz w:val="24"/>
-          <w:szCs w:val="24"/>
-        </w:rPr>
-        <w:t>Spectrum.C</w:t>
-      </w:r>
-      <w:r>
-        <w:rPr>
-          <w:i/>
-          <w:iCs/>
-          <w:sz w:val="24"/>
-          <w:szCs w:val="24"/>
-        </w:rPr>
-        <w:t>HN</w:t>
-      </w:r>
-      <w:proofErr w:type="spellEnd"/>
+        <w:t>Another SPECT Spectrum</w:t>
+      </w:r>
       <w:r>
         <w:rPr>
           <w:i/>
@@ -2607,7 +2489,7 @@
                     </pic:cNvPicPr>
                   </pic:nvPicPr>
                   <pic:blipFill>
-                    <a:blip r:embed="rId14" cstate="print">
+                    <a:blip r:embed="rId13" cstate="print">
                       <a:extLst>
                         <a:ext uri="{28A0092B-C50C-407E-A947-70E740481C1C}">
                           <a14:useLocalDpi xmlns:a14="http://schemas.microsoft.com/office/drawing/2010/main" val="0"/>
@@ -2651,7 +2533,16 @@
           <w:sz w:val="24"/>
           <w:szCs w:val="24"/>
         </w:rPr>
-        <w:t>Which</w:t>
+        <w:t>w</w:t>
+      </w:r>
+      <w:r>
+        <w:rPr>
+          <w:b/>
+          <w:bCs/>
+          <w:sz w:val="24"/>
+          <w:szCs w:val="24"/>
+        </w:rPr>
+        <w:t>hich</w:t>
       </w:r>
       <w:r>
         <w:rPr>
@@ -2751,7 +2642,23 @@
           <w:szCs w:val="24"/>
           <w:lang w:val="en-US"/>
         </w:rPr>
-        <w:t>Sum peaks combining X-rays and 279</w:t>
+        <w:t xml:space="preserve">Sum peaks combining </w:t>
+      </w:r>
+      <w:r>
+        <w:rPr>
+          <w:sz w:val="24"/>
+          <w:szCs w:val="24"/>
+          <w:lang w:val="en-US"/>
+        </w:rPr>
+        <w:t xml:space="preserve">Tl </w:t>
+      </w:r>
+      <w:r>
+        <w:rPr>
+          <w:sz w:val="24"/>
+          <w:szCs w:val="24"/>
+          <w:lang w:val="en-US"/>
+        </w:rPr>
+        <w:t>X-rays and 279</w:t>
       </w:r>
       <w:r>
         <w:rPr>
@@ -2839,8 +2746,8 @@
       </w:r>
     </w:p>
     <w:sectPr>
-      <w:footerReference w:type="default" r:id="rId15"/>
-      <w:headerReference w:type="first" r:id="rId16"/>
+      <w:footerReference w:type="default" r:id="rId14"/>
+      <w:headerReference w:type="first" r:id="rId15"/>
       <w:pgSz w:w="12240" w:h="15840"/>
       <w:pgMar w:top="1440" w:right="1440" w:bottom="1440" w:left="1440" w:header="720" w:footer="720" w:gutter="0"/>
       <w:cols w:space="720"/>

</xml_diff>